<commit_message>
some fixes; that`s all final commit(yeah);
</commit_message>
<xml_diff>
--- a/information/info.docx
+++ b/information/info.docx
@@ -1602,6 +1602,38 @@
       <w:pPr>
         <w:pStyle w:val="2"/>
         <w:rPr>
+          <w:b w:val="0"/>
+          <w:sz w:val="22"/>
+          <w:szCs w:val="22"/>
+          <w:shd w:val="clear" w:color="auto" w:fill="FFFFFF"/>
+        </w:rPr>
+      </w:pPr>
+      <w:r>
+        <w:rPr>
+          <w:rStyle w:val="first-letter"/>
+          <w:b w:val="0"/>
+          <w:color w:val="212529"/>
+          <w:sz w:val="22"/>
+          <w:szCs w:val="22"/>
+          <w:shd w:val="clear" w:color="auto" w:fill="FDFDFD"/>
+        </w:rPr>
+        <w:t>Д</w:t>
+      </w:r>
+      <w:r>
+        <w:rPr>
+          <w:b w:val="0"/>
+          <w:color w:val="212529"/>
+          <w:sz w:val="22"/>
+          <w:szCs w:val="22"/>
+          <w:shd w:val="clear" w:color="auto" w:fill="FDFDFD"/>
+        </w:rPr>
+        <w:t>анные в компьютерных системах подвержены риску утраты из-за неисправности или уничтожения оборудования, а также риску хищения. Способы защиты информации включают использование аппаратных средств и устройств, а также внедрение специализированных технических средств и программного обеспечения.</w:t>
+      </w:r>
+    </w:p>
+    <w:p>
+      <w:pPr>
+        <w:pStyle w:val="2"/>
+        <w:rPr>
           <w:sz w:val="24"/>
           <w:szCs w:val="24"/>
           <w:shd w:val="clear" w:color="auto" w:fill="FFFFFF"/>
@@ -2130,6 +2162,7 @@
           <w:color w:val="000000"/>
           <w:lang w:eastAsia="ru-RU"/>
         </w:rPr>
+        <w:lastRenderedPageBreak/>
         <w:t>аппаратные - устройства, встраиваемые непосредственно в аппаратуру, или устройства, которые сопрягаются с аппаратурой СОД по стандартному интерфейсу (схемы контроля информации по четности, схемы защиты полей памяти по ключу, специальные регистры);</w:t>
       </w:r>
     </w:p>
@@ -2153,7 +2186,6 @@
           <w:color w:val="000000"/>
           <w:lang w:eastAsia="ru-RU"/>
         </w:rPr>
-        <w:lastRenderedPageBreak/>
         <w:t>физические - реализуются в виде автономных устройств и систем (электронно-механическое оборудование охранной сигнализации и наблюдения. Замки на дверях, решетки на окнах).</w:t>
       </w:r>
     </w:p>
@@ -2583,16 +2615,8 @@
           <w:sz w:val="22"/>
           <w:szCs w:val="22"/>
         </w:rPr>
-        <w:t xml:space="preserve">Организационными средствами защиты называются организационно-правовые мероприятия, осуществляемые в процессе создания и эксплуатации СОД для обеспечения защиты информации. Организационные мероприятия охватывают все структурные элементы СОД на всех этапах: </w:t>
-      </w:r>
-      <w:r>
-        <w:rPr>
-          <w:color w:val="000000"/>
-          <w:sz w:val="22"/>
-          <w:szCs w:val="22"/>
-        </w:rPr>
         <w:lastRenderedPageBreak/>
-        <w:t>строительство помещений, проектирование системы, монтаж и наладка оборудования, испытания и проверки, эксплуатация.</w:t>
+        <w:t>Организационными средствами защиты называются организационно-правовые мероприятия, осуществляемые в процессе создания и эксплуатации СОД для обеспечения защиты информации. Организационные мероприятия охватывают все структурные элементы СОД на всех этапах: строительство помещений, проектирование системы, монтаж и наладка оборудования, испытания и проверки, эксплуатация.</w:t>
       </w:r>
     </w:p>
     <w:p>
@@ -2881,7 +2905,7 @@
           <w:color w:val="000000"/>
           <w:lang w:eastAsia="ru-RU"/>
         </w:rPr>
-        <w:t>ü      малые габариты и вес, что делает их легко переносимыми;</w:t>
+        <w:t>      малые габариты и вес, что делает их легко переносимыми;</w:t>
       </w:r>
     </w:p>
     <w:p>
@@ -2901,7 +2925,7 @@
           <w:color w:val="000000"/>
           <w:lang w:eastAsia="ru-RU"/>
         </w:rPr>
-        <w:t>ü      наличие встроенного внутреннего запоминающего устройства большого объема, сохраняющего записанные данные после выключения питания;</w:t>
+        <w:t>      наличие встроенного внутреннего запоминающего устройства большого объема, сохраняющего записанные данные после выключения питания;</w:t>
       </w:r>
     </w:p>
     <w:p>
@@ -2921,7 +2945,7 @@
           <w:color w:val="000000"/>
           <w:lang w:eastAsia="ru-RU"/>
         </w:rPr>
-        <w:t>ü      наличие сменного запоминающего устройства большого объема и малых габаритов;</w:t>
+        <w:t>      наличие сменного запоминающего устройства большого объема и малых габаритов;</w:t>
       </w:r>
     </w:p>
     <w:p>
@@ -2941,7 +2965,7 @@
           <w:color w:val="000000"/>
           <w:lang w:eastAsia="ru-RU"/>
         </w:rPr>
-        <w:t>ü      наличие устройств сопряжения с каналами связи;</w:t>
+        <w:t>      наличие устройств сопряжения с каналами связи;</w:t>
       </w:r>
     </w:p>
     <w:p>
@@ -2961,7 +2985,7 @@
           <w:color w:val="000000"/>
           <w:lang w:eastAsia="ru-RU"/>
         </w:rPr>
-        <w:t>ü      оснащенность программным обеспечением с широкими функциональными возможностями.</w:t>
+        <w:t>      оснащенность программным обеспечением с широкими функциональными возможностями.</w:t>
       </w:r>
     </w:p>
     <w:p>
@@ -3001,6 +3025,7 @@
           <w:color w:val="000000"/>
           <w:lang w:eastAsia="ru-RU"/>
         </w:rPr>
+        <w:lastRenderedPageBreak/>
         <w:t>В самом общем виде данная цель достигается путем ограничения доступа посторонних лиц в помещения, где находятся ПЭВМ, а также хранением сменных запоминающих устройств и самих ПЭВМ с важной информацией в нерабочее время в опечатанном сейфе.</w:t>
       </w:r>
     </w:p>
@@ -3021,7 +3046,6 @@
           <w:color w:val="000000"/>
           <w:lang w:eastAsia="ru-RU"/>
         </w:rPr>
-        <w:lastRenderedPageBreak/>
         <w:t>Наряду с этим для предупреждения несанкционированного доступа к информации используются следующие методы:</w:t>
       </w:r>
     </w:p>
@@ -3344,7 +3368,16 @@
           <w:color w:val="000000"/>
           <w:lang w:eastAsia="ru-RU"/>
         </w:rPr>
-        <w:t> заключается в том, чтобы каждому зарегистрированному пользователю предоставить возможности беспрепятственного доступа к информации в пределах его полномочий и исключить возможности превышения своих полномочий. Само разграничение может осуществляться несколькими способами.</w:t>
+        <w:t xml:space="preserve"> заключается в том, чтобы каждому зарегистрированному пользователю предоставить возможности беспрепятственного доступа к информации в пределах его полномочий и исключить возможности </w:t>
+      </w:r>
+      <w:r>
+        <w:rPr>
+          <w:rFonts w:ascii="Times New Roman" w:eastAsia="Times New Roman" w:hAnsi="Times New Roman" w:cs="Times New Roman"/>
+          <w:color w:val="000000"/>
+          <w:lang w:eastAsia="ru-RU"/>
+        </w:rPr>
+        <w:lastRenderedPageBreak/>
+        <w:t>превышения своих полномочий. Само разграничение может осуществляться несколькими способами.</w:t>
       </w:r>
     </w:p>
     <w:p>
@@ -3364,16 +3397,7 @@
           <w:color w:val="000000"/>
           <w:lang w:eastAsia="ru-RU"/>
         </w:rPr>
-        <w:t xml:space="preserve">1. По уровням секретности. Каждому зарегистрированному пользователю предоставляется вполне определенный уровень допуска (например, «секретно», «совершенно секретно», «особой </w:t>
-      </w:r>
-      <w:r>
-        <w:rPr>
-          <w:rFonts w:ascii="Times New Roman" w:eastAsia="Times New Roman" w:hAnsi="Times New Roman" w:cs="Times New Roman"/>
-          <w:color w:val="000000"/>
-          <w:lang w:eastAsia="ru-RU"/>
-        </w:rPr>
-        <w:lastRenderedPageBreak/>
-        <w:t>важности» и т.п.). Тогда пользователю разрешается доступ к массиву (базе) своего уровня и массивам (базам) низших уровней и запрещается доступ к массивам (базам) более высоких уровней.</w:t>
+        <w:t>1. По уровням секретности. Каждому зарегистрированному пользователю предоставляется вполне определенный уровень допуска (например, «секретно», «совершенно секретно», «особой важности» и т.п.). Тогда пользователю разрешается доступ к массиву (базе) своего уровня и массивам (базам) низших уровней и запрещается доступ к массивам (базам) более высоких уровней.</w:t>
       </w:r>
     </w:p>
     <w:p>
@@ -3615,7 +3639,15 @@
           <w:rFonts w:ascii="Times New Roman" w:eastAsia="Times New Roman" w:hAnsi="Times New Roman" w:cs="Times New Roman"/>
           <w:lang w:eastAsia="ru-RU"/>
         </w:rPr>
-        <w:t>Управление ЛВС становится необходимым, когда у сетевого администратора возникает необходимость, а также возможность оперировать ее общим представлением. Обычно это касается сетей, имеющих сложную архитектуру. Администрирование компьютерных сетей подразумевает переход от управления работой отдельных устройство к анализу трафика на различных сетевых участках, управлению логической конфигурацией сети, ее рабочими параметрами. Таким образом, задачи администрирования можно разбить на две основные группы:</w:t>
+        <w:t xml:space="preserve">Управление ЛВС становится необходимым, когда у сетевого администратора возникает необходимость, а также возможность оперировать ее общим представлением. Обычно это касается </w:t>
+      </w:r>
+      <w:r>
+        <w:rPr>
+          <w:rFonts w:ascii="Times New Roman" w:eastAsia="Times New Roman" w:hAnsi="Times New Roman" w:cs="Times New Roman"/>
+          <w:lang w:eastAsia="ru-RU"/>
+        </w:rPr>
+        <w:lastRenderedPageBreak/>
+        <w:t>сетей, имеющих сложную архитектуру. Администрирование компьютерных сетей подразумевает переход от управления работой отдельных устройство к анализу трафика на различных сетевых участках, управлению логической конфигурацией сети, ее рабочими параметрами. Таким образом, задачи администрирования можно разбить на две основные группы:</w:t>
       </w:r>
     </w:p>
     <w:p>
@@ -3655,7 +3687,6 @@
           <w:rFonts w:ascii="Times New Roman" w:eastAsia="Times New Roman" w:hAnsi="Times New Roman" w:cs="Times New Roman"/>
           <w:lang w:eastAsia="ru-RU"/>
         </w:rPr>
-        <w:lastRenderedPageBreak/>
         <w:t>управление работой сети в целом.</w:t>
       </w:r>
     </w:p>
@@ -4211,6 +4242,7 @@
           <w:sz w:val="22"/>
           <w:szCs w:val="22"/>
         </w:rPr>
+        <w:lastRenderedPageBreak/>
         <w:t> </w:t>
       </w:r>
     </w:p>
@@ -4331,7 +4363,6 @@
           <w:sz w:val="22"/>
           <w:szCs w:val="22"/>
         </w:rPr>
-        <w:lastRenderedPageBreak/>
         <w:t xml:space="preserve">Данная модель работает на основе списков управления доступом (ACL, </w:t>
       </w:r>
       <w:proofErr w:type="spellStart"/>
@@ -4882,6 +4913,7 @@
           <w:szCs w:val="22"/>
           <w:shd w:val="clear" w:color="auto" w:fill="F8F9FA"/>
         </w:rPr>
+        <w:lastRenderedPageBreak/>
         <w:t>При управлении доступом на уровне ресурсов доступ к </w:t>
       </w:r>
       <w:proofErr w:type="gramStart"/>
@@ -4974,7 +5006,6 @@
           <w:szCs w:val="24"/>
           <w:shd w:val="clear" w:color="auto" w:fill="FFFFFF"/>
         </w:rPr>
-        <w:lastRenderedPageBreak/>
         <w:t>4.</w:t>
       </w:r>
       <w:r>
@@ -5010,6 +5041,7 @@
           <w:szCs w:val="22"/>
         </w:rPr>
       </w:pPr>
+      <w:bookmarkStart w:id="0" w:name="_GoBack"/>
       <w:r>
         <w:rPr>
           <w:color w:val="414042"/>
@@ -5301,6 +5333,7 @@
           <w:sz w:val="22"/>
           <w:szCs w:val="22"/>
         </w:rPr>
+        <w:lastRenderedPageBreak/>
         <w:t>7. </w:t>
       </w:r>
       <w:r>
@@ -5339,7 +5372,6 @@
           <w:sz w:val="22"/>
           <w:szCs w:val="22"/>
         </w:rPr>
-        <w:lastRenderedPageBreak/>
         <w:t>8. </w:t>
       </w:r>
       <w:r>
@@ -5361,6 +5393,7 @@
         <w:t>. Этот принцип информационной безопасности состоит в том, что в системе ИБ не должно быть общих для нескольких пользователей процедур, таких как ввод одного и того же пароля. В этом случае масштаб возможной хакерской атаки будет меньше.</w:t>
       </w:r>
     </w:p>
+    <w:bookmarkEnd w:id="0"/>
     <w:p/>
     <w:p>
       <w:pPr>
@@ -5525,8 +5558,6 @@
           <w:shd w:val="clear" w:color="auto" w:fill="FFFFFF"/>
         </w:rPr>
       </w:pPr>
-      <w:bookmarkStart w:id="0" w:name="_GoBack"/>
-      <w:bookmarkEnd w:id="0"/>
     </w:p>
     <w:p>
       <w:pPr>
@@ -8939,6 +8970,11 @@
       <w:szCs w:val="56"/>
     </w:rPr>
   </w:style>
+  <w:style w:type="character" w:customStyle="1" w:styleId="first-letter">
+    <w:name w:val="first-letter"/>
+    <w:basedOn w:val="a0"/>
+    <w:rsid w:val="007B7764"/>
+  </w:style>
 </w:styles>
 </file>
 

</xml_diff>